<commit_message>
Update Charte Graphique & Mentions Index HTML
</commit_message>
<xml_diff>
--- a/CHARTE GRAPHIQUE/PROJET FIL ROUGE - CHARTE GRAPHIQUE.docx
+++ b/CHARTE GRAPHIQUE/PROJET FIL ROUGE - CHARTE GRAPHIQUE.docx
@@ -192,7 +192,25 @@
           <w:sz w:val="32"/>
           <w:szCs w:val="80"/>
         </w:rPr>
-        <w:t>Anthony, Camille, Eunice, Morgan &amp; Stéphanie</w:t>
+        <w:t xml:space="preserve">Anthony, Camille, </w:t>
+      </w:r>
+      <w:proofErr w:type="spellStart"/>
+      <w:r>
+        <w:rPr>
+          <w:rFonts w:ascii="Roboto" w:hAnsi="Roboto"/>
+          <w:sz w:val="32"/>
+          <w:szCs w:val="80"/>
+        </w:rPr>
+        <w:t>Eunice</w:t>
+      </w:r>
+      <w:proofErr w:type="spellEnd"/>
+      <w:r>
+        <w:rPr>
+          <w:rFonts w:ascii="Roboto" w:hAnsi="Roboto"/>
+          <w:sz w:val="32"/>
+          <w:szCs w:val="80"/>
+        </w:rPr>
+        <w:t>, Morgan &amp; Stéphanie</w:t>
       </w:r>
     </w:p>
     <w:p>
@@ -299,12 +317,21 @@
           <w:szCs w:val="20"/>
         </w:rPr>
       </w:pPr>
-      <w:r>
-        <w:rPr>
-          <w:rFonts w:ascii="Roboto" w:hAnsi="Roboto"/>
-          <w:szCs w:val="20"/>
-        </w:rPr>
-        <w:t>Big Data,</w:t>
+      <w:proofErr w:type="spellStart"/>
+      <w:r>
+        <w:rPr>
+          <w:rFonts w:ascii="Roboto" w:hAnsi="Roboto"/>
+          <w:szCs w:val="20"/>
+        </w:rPr>
+        <w:t>Big</w:t>
+      </w:r>
+      <w:proofErr w:type="spellEnd"/>
+      <w:r>
+        <w:rPr>
+          <w:rFonts w:ascii="Roboto" w:hAnsi="Roboto"/>
+          <w:szCs w:val="20"/>
+        </w:rPr>
+        <w:t xml:space="preserve"> Data,</w:t>
       </w:r>
     </w:p>
     <w:p>
@@ -737,14 +764,17 @@
       </w:pPr>
       <w:r>
         <w:rPr>
+          <w:rFonts w:ascii="Candara" w:hAnsi="Candara"/>
           <w:noProof/>
+          <w:sz w:val="20"/>
+          <w:szCs w:val="20"/>
           <w:lang w:eastAsia="fr-FR"/>
         </w:rPr>
         <w:drawing>
-          <wp:inline distT="0" distB="0" distL="0" distR="0" wp14:anchorId="4545D6CF" wp14:editId="7E95CD26">
-            <wp:extent cx="2116462" cy="2189950"/>
-            <wp:effectExtent l="0" t="0" r="0" b="1270"/>
-            <wp:docPr id="1" name="Image 1"/>
+          <wp:inline distT="0" distB="0" distL="0" distR="0">
+            <wp:extent cx="1800000" cy="1983600"/>
+            <wp:effectExtent l="0" t="0" r="0" b="0"/>
+            <wp:docPr id="8" name="Image 8"/>
             <wp:cNvGraphicFramePr>
               <a:graphicFrameLocks xmlns:a="http://schemas.openxmlformats.org/drawingml/2006/main" noChangeAspect="1"/>
             </wp:cNvGraphicFramePr>
@@ -752,11 +782,17 @@
               <a:graphicData uri="http://schemas.openxmlformats.org/drawingml/2006/picture">
                 <pic:pic xmlns:pic="http://schemas.openxmlformats.org/drawingml/2006/picture">
                   <pic:nvPicPr>
-                    <pic:cNvPr id="1" name=""/>
+                    <pic:cNvPr id="8" name="logo spider.2.png"/>
                     <pic:cNvPicPr/>
                   </pic:nvPicPr>
                   <pic:blipFill>
-                    <a:blip r:embed="rId12"/>
+                    <a:blip r:embed="rId12">
+                      <a:extLst>
+                        <a:ext uri="{28A0092B-C50C-407E-A947-70E740481C1C}">
+                          <a14:useLocalDpi xmlns:a14="http://schemas.microsoft.com/office/drawing/2010/main" val="0"/>
+                        </a:ext>
+                      </a:extLst>
+                    </a:blip>
                     <a:stretch>
                       <a:fillRect/>
                     </a:stretch>
@@ -764,7 +800,7 @@
                   <pic:spPr>
                     <a:xfrm>
                       <a:off x="0" y="0"/>
-                      <a:ext cx="2116462" cy="2189950"/>
+                      <a:ext cx="1800000" cy="1983600"/>
                     </a:xfrm>
                     <a:prstGeom prst="rect">
                       <a:avLst/>
@@ -793,13 +829,7 @@
         <w:pStyle w:val="Titre2"/>
       </w:pPr>
       <w:r>
-        <w:t xml:space="preserve">LOGO </w:t>
-      </w:r>
-      <w:r>
-        <w:t>MONOCHROME</w:t>
-      </w:r>
-      <w:r>
-        <w:t> :</w:t>
+        <w:t>LOGO MONOCHROME :</w:t>
       </w:r>
     </w:p>
     <w:p>
@@ -814,14 +844,17 @@
       </w:pPr>
       <w:r>
         <w:rPr>
+          <w:rFonts w:ascii="Candara" w:hAnsi="Candara"/>
           <w:noProof/>
+          <w:sz w:val="20"/>
+          <w:szCs w:val="20"/>
           <w:lang w:eastAsia="fr-FR"/>
         </w:rPr>
         <w:drawing>
-          <wp:inline distT="0" distB="0" distL="0" distR="0" wp14:anchorId="5D021E32" wp14:editId="354D4C9D">
-            <wp:extent cx="2116462" cy="2189950"/>
-            <wp:effectExtent l="0" t="0" r="0" b="1270"/>
-            <wp:docPr id="2" name="Image 2"/>
+          <wp:inline distT="0" distB="0" distL="0" distR="0">
+            <wp:extent cx="1800000" cy="1951200"/>
+            <wp:effectExtent l="0" t="0" r="0" b="0"/>
+            <wp:docPr id="9" name="Image 9"/>
             <wp:cNvGraphicFramePr>
               <a:graphicFrameLocks xmlns:a="http://schemas.openxmlformats.org/drawingml/2006/main" noChangeAspect="1"/>
             </wp:cNvGraphicFramePr>
@@ -829,11 +862,17 @@
               <a:graphicData uri="http://schemas.openxmlformats.org/drawingml/2006/picture">
                 <pic:pic xmlns:pic="http://schemas.openxmlformats.org/drawingml/2006/picture">
                   <pic:nvPicPr>
-                    <pic:cNvPr id="1" name=""/>
+                    <pic:cNvPr id="9" name="logo spide.2 r.jpg"/>
                     <pic:cNvPicPr/>
                   </pic:nvPicPr>
                   <pic:blipFill>
-                    <a:blip r:embed="rId12"/>
+                    <a:blip r:embed="rId13">
+                      <a:extLst>
+                        <a:ext uri="{28A0092B-C50C-407E-A947-70E740481C1C}">
+                          <a14:useLocalDpi xmlns:a14="http://schemas.microsoft.com/office/drawing/2010/main" val="0"/>
+                        </a:ext>
+                      </a:extLst>
+                    </a:blip>
                     <a:stretch>
                       <a:fillRect/>
                     </a:stretch>
@@ -841,7 +880,7 @@
                   <pic:spPr>
                     <a:xfrm>
                       <a:off x="0" y="0"/>
-                      <a:ext cx="2116462" cy="2189950"/>
+                      <a:ext cx="1800000" cy="1951200"/>
                     </a:xfrm>
                     <a:prstGeom prst="rect">
                       <a:avLst/>
@@ -967,23 +1006,7 @@
           <w:sz w:val="34"/>
           <w:szCs w:val="34"/>
         </w:rPr>
-        <w:t>Ses pattes et leurs terminaisons (</w:t>
-      </w:r>
-      <w:r>
-        <w:rPr>
-          <w:rFonts w:ascii="Roboto" w:hAnsi="Roboto"/>
-          <w:sz w:val="34"/>
-          <w:szCs w:val="34"/>
-        </w:rPr>
-        <w:t>ainsi que le fond présent</w:t>
-      </w:r>
-      <w:r>
-        <w:rPr>
-          <w:rFonts w:ascii="Roboto" w:hAnsi="Roboto"/>
-          <w:sz w:val="34"/>
-          <w:szCs w:val="34"/>
-        </w:rPr>
-        <w:t xml:space="preserve"> sur le site) ressemblent à un réseau et à des données interconnectées.</w:t>
+        <w:t>Ses pattes et leurs terminaisons (ainsi que le fond présent sur le site) ressemblent à un réseau et à des données interconnectées.</w:t>
       </w:r>
     </w:p>
     <w:p>
@@ -1086,8 +1109,6 @@
         </w:rPr>
         <w:t>TITRES</w:t>
       </w:r>
-      <w:bookmarkStart w:id="0" w:name="_GoBack"/>
-      <w:bookmarkEnd w:id="0"/>
     </w:p>
     <w:p>
       <w:pPr>
@@ -1166,6 +1187,8 @@
           <w:szCs w:val="40"/>
         </w:rPr>
       </w:pPr>
+      <w:proofErr w:type="spellStart"/>
+      <w:proofErr w:type="gramStart"/>
       <w:r>
         <w:rPr>
           <w:rFonts w:ascii="Mistral" w:hAnsi="Mistral"/>
@@ -1174,6 +1197,8 @@
         </w:rPr>
         <w:t>abcdefghijklmnopqrstuvwxyz</w:t>
       </w:r>
+      <w:proofErr w:type="spellEnd"/>
+      <w:proofErr w:type="gramEnd"/>
     </w:p>
     <w:p>
       <w:pPr>
@@ -1275,6 +1300,8 @@
           <w:szCs w:val="40"/>
         </w:rPr>
       </w:pPr>
+      <w:proofErr w:type="spellStart"/>
+      <w:proofErr w:type="gramStart"/>
       <w:r>
         <w:rPr>
           <w:rFonts w:ascii="Roboto" w:hAnsi="Roboto"/>
@@ -1283,6 +1310,8 @@
         </w:rPr>
         <w:t>abcdefghijklmnopqrstuvwxyz</w:t>
       </w:r>
+      <w:proofErr w:type="spellEnd"/>
+      <w:proofErr w:type="gramEnd"/>
     </w:p>
     <w:p>
       <w:pPr>
@@ -1331,6 +1360,28 @@
           <w:szCs w:val="20"/>
         </w:rPr>
       </w:pPr>
+    </w:p>
+    <w:p>
+      <w:pPr>
+        <w:spacing w:after="0" w:line="240" w:lineRule="auto"/>
+        <w:jc w:val="both"/>
+        <w:rPr>
+          <w:rFonts w:ascii="Roboto" w:hAnsi="Roboto"/>
+          <w:sz w:val="28"/>
+          <w:szCs w:val="20"/>
+        </w:rPr>
+      </w:pPr>
+    </w:p>
+    <w:p>
+      <w:pPr>
+        <w:spacing w:after="0" w:line="240" w:lineRule="auto"/>
+        <w:jc w:val="both"/>
+        <w:rPr>
+          <w:rFonts w:ascii="Roboto" w:hAnsi="Roboto"/>
+          <w:sz w:val="28"/>
+          <w:szCs w:val="20"/>
+        </w:rPr>
+      </w:pPr>
       <w:r>
         <w:rPr>
           <w:rFonts w:ascii="Roboto" w:hAnsi="Roboto"/>
@@ -1342,15 +1393,15 @@
         <mc:AlternateContent>
           <mc:Choice Requires="wps">
             <w:drawing>
-              <wp:anchor distT="0" distB="0" distL="114300" distR="114300" simplePos="0" relativeHeight="251659264" behindDoc="0" locked="0" layoutInCell="1" allowOverlap="1" wp14:anchorId="79683AD9" wp14:editId="2EA6861A">
+              <wp:anchor distT="0" distB="0" distL="114300" distR="114300" simplePos="0" relativeHeight="251659264" behindDoc="0" locked="0" layoutInCell="1" allowOverlap="1" wp14:anchorId="28322F01" wp14:editId="28421274">
                 <wp:simplePos x="0" y="0"/>
                 <wp:positionH relativeFrom="column">
-                  <wp:posOffset>45341</wp:posOffset>
+                  <wp:posOffset>111125</wp:posOffset>
                 </wp:positionH>
                 <wp:positionV relativeFrom="paragraph">
-                  <wp:posOffset>177213</wp:posOffset>
+                  <wp:posOffset>153670</wp:posOffset>
                 </wp:positionV>
-                <wp:extent cx="2620256" cy="768403"/>
+                <wp:extent cx="2620010" cy="768350"/>
                 <wp:effectExtent l="0" t="0" r="27940" b="12700"/>
                 <wp:wrapNone/>
                 <wp:docPr id="3" name="Rectangle à coins arrondis 3"/>
@@ -1362,11 +1413,14 @@
                       <wps:spPr>
                         <a:xfrm>
                           <a:off x="0" y="0"/>
-                          <a:ext cx="2620256" cy="768403"/>
+                          <a:ext cx="2620010" cy="768350"/>
                         </a:xfrm>
                         <a:prstGeom prst="roundRect">
                           <a:avLst/>
                         </a:prstGeom>
+                        <a:solidFill>
+                          <a:srgbClr val="FFC400"/>
+                        </a:solidFill>
                       </wps:spPr>
                       <wps:style>
                         <a:lnRef idx="2">
@@ -1398,7 +1452,7 @@
           </mc:Choice>
           <mc:Fallback>
             <w:pict>
-              <v:roundrect w14:anchorId="69CA5296" id="Rectangle à coins arrondis 3" o:spid="_x0000_s1026" style="position:absolute;margin-left:3.55pt;margin-top:13.95pt;width:206.3pt;height:60.5pt;z-index:251659264;visibility:visible;mso-wrap-style:square;mso-wrap-distance-left:9pt;mso-wrap-distance-top:0;mso-wrap-distance-right:9pt;mso-wrap-distance-bottom:0;mso-position-horizontal:absolute;mso-position-horizontal-relative:text;mso-position-vertical:absolute;mso-position-vertical-relative:text;v-text-anchor:middle" arcsize="10923f" o:gfxdata="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" fillcolor="#5b9bd5 [3204]" strokecolor="#1f4d78 [1604]" strokeweight="1pt">
+              <v:roundrect w14:anchorId="065C5AD7" id="Rectangle à coins arrondis 3" o:spid="_x0000_s1026" style="position:absolute;margin-left:8.75pt;margin-top:12.1pt;width:206.3pt;height:60.5pt;z-index:251659264;visibility:visible;mso-wrap-style:square;mso-wrap-distance-left:9pt;mso-wrap-distance-top:0;mso-wrap-distance-right:9pt;mso-wrap-distance-bottom:0;mso-position-horizontal:absolute;mso-position-horizontal-relative:text;mso-position-vertical:absolute;mso-position-vertical-relative:text;v-text-anchor:middle" arcsize="10923f" o:gfxdata="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" fillcolor="#ffc400" strokecolor="#1f4d78 [1604]" strokeweight="1pt">
                 <v:stroke joinstyle="miter"/>
               </v:roundrect>
             </w:pict>
@@ -1440,6 +1494,15 @@
         </w:rPr>
         <w:tab/>
       </w:r>
+      <w:r>
+        <w:rPr>
+          <w:rFonts w:ascii="Roboto" w:hAnsi="Roboto"/>
+          <w:b/>
+          <w:sz w:val="36"/>
+          <w:szCs w:val="20"/>
+        </w:rPr>
+        <w:t>#FFC400</w:t>
+      </w:r>
     </w:p>
     <w:p>
       <w:pPr>
@@ -1475,21 +1538,15 @@
         </w:rPr>
         <w:tab/>
       </w:r>
-    </w:p>
-    <w:p>
-      <w:pPr>
-        <w:tabs>
-          <w:tab w:val="left" w:pos="5670"/>
-        </w:tabs>
-        <w:spacing w:after="0" w:line="240" w:lineRule="auto"/>
-        <w:jc w:val="both"/>
+      <w:r>
         <w:rPr>
           <w:rFonts w:ascii="Roboto" w:hAnsi="Roboto"/>
           <w:b/>
           <w:sz w:val="36"/>
           <w:szCs w:val="20"/>
         </w:rPr>
-      </w:pPr>
+        <w:t>255.196.0</w:t>
+      </w:r>
     </w:p>
     <w:p>
       <w:pPr>
@@ -1508,10 +1565,14 @@
     </w:p>
     <w:p>
       <w:pPr>
-        <w:spacing w:after="0" w:line="240" w:lineRule="auto"/>
-        <w:jc w:val="both"/>
-        <w:rPr>
-          <w:rFonts w:ascii="Roboto" w:hAnsi="Roboto"/>
+        <w:tabs>
+          <w:tab w:val="left" w:pos="5670"/>
+        </w:tabs>
+        <w:spacing w:after="0" w:line="240" w:lineRule="auto"/>
+        <w:jc w:val="both"/>
+        <w:rPr>
+          <w:rFonts w:ascii="Roboto" w:hAnsi="Roboto"/>
+          <w:b/>
           <w:sz w:val="36"/>
           <w:szCs w:val="20"/>
         </w:rPr>
@@ -1521,13 +1582,23 @@
       <w:pPr>
         <w:tabs>
           <w:tab w:val="left" w:pos="5670"/>
-          <w:tab w:val="left" w:pos="7938"/>
         </w:tabs>
         <w:spacing w:after="0" w:line="240" w:lineRule="auto"/>
         <w:jc w:val="both"/>
         <w:rPr>
           <w:rFonts w:ascii="Roboto" w:hAnsi="Roboto"/>
           <w:b/>
+          <w:sz w:val="36"/>
+          <w:szCs w:val="20"/>
+        </w:rPr>
+      </w:pPr>
+    </w:p>
+    <w:p>
+      <w:pPr>
+        <w:spacing w:after="0" w:line="240" w:lineRule="auto"/>
+        <w:jc w:val="both"/>
+        <w:rPr>
+          <w:rFonts w:ascii="Roboto" w:hAnsi="Roboto"/>
           <w:sz w:val="36"/>
           <w:szCs w:val="20"/>
         </w:rPr>
@@ -1543,13 +1614,13 @@
         <mc:AlternateContent>
           <mc:Choice Requires="wps">
             <w:drawing>
-              <wp:anchor distT="0" distB="0" distL="114300" distR="114300" simplePos="0" relativeHeight="251661312" behindDoc="0" locked="0" layoutInCell="1" allowOverlap="1" wp14:anchorId="229FDC72" wp14:editId="69D8B38A">
+              <wp:anchor distT="0" distB="0" distL="114300" distR="114300" simplePos="0" relativeHeight="251661312" behindDoc="0" locked="0" layoutInCell="1" allowOverlap="1" wp14:anchorId="3ED16D54" wp14:editId="035BF368">
                 <wp:simplePos x="0" y="0"/>
                 <wp:positionH relativeFrom="column">
-                  <wp:posOffset>7684</wp:posOffset>
+                  <wp:posOffset>118332</wp:posOffset>
                 </wp:positionH>
                 <wp:positionV relativeFrom="paragraph">
-                  <wp:posOffset>3074</wp:posOffset>
+                  <wp:posOffset>215433</wp:posOffset>
                 </wp:positionV>
                 <wp:extent cx="2620256" cy="768403"/>
                 <wp:effectExtent l="0" t="0" r="27940" b="12700"/>
@@ -1568,6 +1639,9 @@
                         <a:prstGeom prst="roundRect">
                           <a:avLst/>
                         </a:prstGeom>
+                        <a:solidFill>
+                          <a:srgbClr val="F5AC4D"/>
+                        </a:solidFill>
                       </wps:spPr>
                       <wps:style>
                         <a:lnRef idx="2">
@@ -1599,20 +1673,36 @@
           </mc:Choice>
           <mc:Fallback>
             <w:pict>
-              <v:roundrect w14:anchorId="56C0915E" id="Rectangle à coins arrondis 4" o:spid="_x0000_s1026" style="position:absolute;margin-left:.6pt;margin-top:.25pt;width:206.3pt;height:60.5pt;z-index:251661312;visibility:visible;mso-wrap-style:square;mso-wrap-distance-left:9pt;mso-wrap-distance-top:0;mso-wrap-distance-right:9pt;mso-wrap-distance-bottom:0;mso-position-horizontal:absolute;mso-position-horizontal-relative:text;mso-position-vertical:absolute;mso-position-vertical-relative:text;v-text-anchor:middle" arcsize="10923f" o:gfxdata="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" fillcolor="#5b9bd5 [3204]" strokecolor="#1f4d78 [1604]" strokeweight="1pt">
+              <v:roundrect w14:anchorId="1BCB7BE4" id="Rectangle à coins arrondis 4" o:spid="_x0000_s1026" style="position:absolute;margin-left:9.3pt;margin-top:16.95pt;width:206.3pt;height:60.5pt;z-index:251661312;visibility:visible;mso-wrap-style:square;mso-wrap-distance-left:9pt;mso-wrap-distance-top:0;mso-wrap-distance-right:9pt;mso-wrap-distance-bottom:0;mso-position-horizontal:absolute;mso-position-horizontal-relative:text;mso-position-vertical:absolute;mso-position-vertical-relative:text;v-text-anchor:middle" arcsize="10923f" o:gfxdata="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" fillcolor="#f5ac4d" strokecolor="#1f4d78 [1604]" strokeweight="1pt">
                 <v:stroke joinstyle="miter"/>
               </v:roundrect>
             </w:pict>
           </mc:Fallback>
         </mc:AlternateContent>
       </w:r>
-      <w:r>
+    </w:p>
+    <w:p>
+      <w:pPr>
+        <w:tabs>
+          <w:tab w:val="left" w:pos="5670"/>
+          <w:tab w:val="left" w:pos="7938"/>
+        </w:tabs>
+        <w:spacing w:after="0" w:line="240" w:lineRule="auto"/>
+        <w:jc w:val="both"/>
         <w:rPr>
           <w:rFonts w:ascii="Roboto" w:hAnsi="Roboto"/>
           <w:b/>
           <w:sz w:val="36"/>
           <w:szCs w:val="20"/>
         </w:rPr>
+      </w:pPr>
+      <w:r>
+        <w:rPr>
+          <w:rFonts w:ascii="Roboto" w:hAnsi="Roboto"/>
+          <w:b/>
+          <w:sz w:val="36"/>
+          <w:szCs w:val="20"/>
+        </w:rPr>
         <w:tab/>
         <w:t>CMJN :</w:t>
       </w:r>
@@ -1625,6 +1715,15 @@
         </w:rPr>
         <w:tab/>
       </w:r>
+      <w:r>
+        <w:rPr>
+          <w:rFonts w:ascii="Roboto" w:hAnsi="Roboto"/>
+          <w:b/>
+          <w:sz w:val="36"/>
+          <w:szCs w:val="20"/>
+        </w:rPr>
+        <w:t>#F5AC4D</w:t>
+      </w:r>
     </w:p>
     <w:p>
       <w:pPr>
@@ -1660,21 +1759,15 @@
         </w:rPr>
         <w:tab/>
       </w:r>
-    </w:p>
-    <w:p>
-      <w:pPr>
-        <w:tabs>
-          <w:tab w:val="left" w:pos="5670"/>
-        </w:tabs>
-        <w:spacing w:after="0" w:line="240" w:lineRule="auto"/>
-        <w:jc w:val="both"/>
+      <w:r>
         <w:rPr>
           <w:rFonts w:ascii="Roboto" w:hAnsi="Roboto"/>
           <w:b/>
           <w:sz w:val="36"/>
           <w:szCs w:val="20"/>
         </w:rPr>
-      </w:pPr>
+        <w:t>245.172.77</w:t>
+      </w:r>
     </w:p>
     <w:p>
       <w:pPr>
@@ -1693,10 +1786,14 @@
     </w:p>
     <w:p>
       <w:pPr>
-        <w:spacing w:after="0" w:line="240" w:lineRule="auto"/>
-        <w:jc w:val="both"/>
-        <w:rPr>
-          <w:rFonts w:ascii="Roboto" w:hAnsi="Roboto"/>
+        <w:tabs>
+          <w:tab w:val="left" w:pos="5670"/>
+        </w:tabs>
+        <w:spacing w:after="0" w:line="240" w:lineRule="auto"/>
+        <w:jc w:val="both"/>
+        <w:rPr>
+          <w:rFonts w:ascii="Roboto" w:hAnsi="Roboto"/>
+          <w:b/>
           <w:sz w:val="36"/>
           <w:szCs w:val="20"/>
         </w:rPr>
@@ -1706,13 +1803,25 @@
       <w:pPr>
         <w:tabs>
           <w:tab w:val="left" w:pos="5670"/>
-          <w:tab w:val="left" w:pos="7938"/>
         </w:tabs>
         <w:spacing w:after="0" w:line="240" w:lineRule="auto"/>
         <w:jc w:val="both"/>
         <w:rPr>
           <w:rFonts w:ascii="Roboto" w:hAnsi="Roboto"/>
           <w:b/>
+          <w:sz w:val="36"/>
+          <w:szCs w:val="20"/>
+        </w:rPr>
+      </w:pPr>
+      <w:bookmarkStart w:id="0" w:name="_GoBack"/>
+      <w:bookmarkEnd w:id="0"/>
+    </w:p>
+    <w:p>
+      <w:pPr>
+        <w:spacing w:after="0" w:line="240" w:lineRule="auto"/>
+        <w:jc w:val="both"/>
+        <w:rPr>
+          <w:rFonts w:ascii="Roboto" w:hAnsi="Roboto"/>
           <w:sz w:val="36"/>
           <w:szCs w:val="20"/>
         </w:rPr>
@@ -1728,13 +1837,13 @@
         <mc:AlternateContent>
           <mc:Choice Requires="wps">
             <w:drawing>
-              <wp:anchor distT="0" distB="0" distL="114300" distR="114300" simplePos="0" relativeHeight="251663360" behindDoc="0" locked="0" layoutInCell="1" allowOverlap="1" wp14:anchorId="04FE47FA" wp14:editId="2A1BF273">
+              <wp:anchor distT="0" distB="0" distL="114300" distR="114300" simplePos="0" relativeHeight="251663360" behindDoc="0" locked="0" layoutInCell="1" allowOverlap="1" wp14:anchorId="67AA81B3" wp14:editId="133E93FC">
                 <wp:simplePos x="0" y="0"/>
                 <wp:positionH relativeFrom="margin">
-                  <wp:align>left</wp:align>
+                  <wp:posOffset>110712</wp:posOffset>
                 </wp:positionH>
                 <wp:positionV relativeFrom="paragraph">
-                  <wp:posOffset>8276</wp:posOffset>
+                  <wp:posOffset>215640</wp:posOffset>
                 </wp:positionV>
                 <wp:extent cx="2620256" cy="768403"/>
                 <wp:effectExtent l="0" t="0" r="27940" b="12700"/>
@@ -1753,6 +1862,9 @@
                         <a:prstGeom prst="roundRect">
                           <a:avLst/>
                         </a:prstGeom>
+                        <a:solidFill>
+                          <a:srgbClr val="D5D4D4"/>
+                        </a:solidFill>
                       </wps:spPr>
                       <wps:style>
                         <a:lnRef idx="2">
@@ -1784,7 +1896,7 @@
           </mc:Choice>
           <mc:Fallback>
             <w:pict>
-              <v:roundrect w14:anchorId="43525EE1" id="Rectangle à coins arrondis 5" o:spid="_x0000_s1026" style="position:absolute;margin-left:0;margin-top:.65pt;width:206.3pt;height:60.5pt;z-index:251663360;visibility:visible;mso-wrap-style:square;mso-wrap-distance-left:9pt;mso-wrap-distance-top:0;mso-wrap-distance-right:9pt;mso-wrap-distance-bottom:0;mso-position-horizontal:left;mso-position-horizontal-relative:margin;mso-position-vertical:absolute;mso-position-vertical-relative:text;v-text-anchor:middle" arcsize="10923f" o:gfxdata="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" fillcolor="#5b9bd5 [3204]" strokecolor="#1f4d78 [1604]" strokeweight="1pt">
+              <v:roundrect w14:anchorId="6A74B3FE" id="Rectangle à coins arrondis 5" o:spid="_x0000_s1026" style="position:absolute;margin-left:8.7pt;margin-top:17pt;width:206.3pt;height:60.5pt;z-index:251663360;visibility:visible;mso-wrap-style:square;mso-wrap-distance-left:9pt;mso-wrap-distance-top:0;mso-wrap-distance-right:9pt;mso-wrap-distance-bottom:0;mso-position-horizontal:absolute;mso-position-horizontal-relative:margin;mso-position-vertical:absolute;mso-position-vertical-relative:text;v-text-anchor:middle" arcsize="10923f" o:gfxdata="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" fillcolor="#d5d4d4" strokecolor="#1f4d78 [1604]" strokeweight="1pt">
                 <v:stroke joinstyle="miter"/>
                 <w10:wrap anchorx="margin"/>
               </v:roundrect>
@@ -1792,13 +1904,29 @@
           </mc:Fallback>
         </mc:AlternateContent>
       </w:r>
-      <w:r>
+    </w:p>
+    <w:p>
+      <w:pPr>
+        <w:tabs>
+          <w:tab w:val="left" w:pos="5670"/>
+          <w:tab w:val="left" w:pos="7938"/>
+        </w:tabs>
+        <w:spacing w:after="0" w:line="240" w:lineRule="auto"/>
+        <w:jc w:val="both"/>
         <w:rPr>
           <w:rFonts w:ascii="Roboto" w:hAnsi="Roboto"/>
           <w:b/>
           <w:sz w:val="36"/>
           <w:szCs w:val="20"/>
         </w:rPr>
+      </w:pPr>
+      <w:r>
+        <w:rPr>
+          <w:rFonts w:ascii="Roboto" w:hAnsi="Roboto"/>
+          <w:b/>
+          <w:sz w:val="36"/>
+          <w:szCs w:val="20"/>
+        </w:rPr>
         <w:tab/>
         <w:t>CMJN :</w:t>
       </w:r>
@@ -1811,6 +1939,15 @@
         </w:rPr>
         <w:tab/>
       </w:r>
+      <w:r>
+        <w:rPr>
+          <w:rFonts w:ascii="Roboto" w:hAnsi="Roboto"/>
+          <w:b/>
+          <w:sz w:val="36"/>
+          <w:szCs w:val="20"/>
+        </w:rPr>
+        <w:t>#D5D4D4</w:t>
+      </w:r>
     </w:p>
     <w:p>
       <w:pPr>
@@ -1846,21 +1983,15 @@
         </w:rPr>
         <w:tab/>
       </w:r>
-    </w:p>
-    <w:p>
-      <w:pPr>
-        <w:tabs>
-          <w:tab w:val="left" w:pos="5670"/>
-        </w:tabs>
-        <w:spacing w:after="0" w:line="240" w:lineRule="auto"/>
-        <w:jc w:val="both"/>
+      <w:r>
         <w:rPr>
           <w:rFonts w:ascii="Roboto" w:hAnsi="Roboto"/>
           <w:b/>
           <w:sz w:val="36"/>
           <w:szCs w:val="20"/>
         </w:rPr>
-      </w:pPr>
+        <w:t>213.212.212</w:t>
+      </w:r>
     </w:p>
     <w:p>
       <w:pPr>
@@ -1876,162 +2007,6 @@
           <w:szCs w:val="20"/>
         </w:rPr>
       </w:pPr>
-    </w:p>
-    <w:p>
-      <w:pPr>
-        <w:spacing w:after="0" w:line="240" w:lineRule="auto"/>
-        <w:jc w:val="both"/>
-        <w:rPr>
-          <w:rFonts w:ascii="Roboto" w:hAnsi="Roboto"/>
-          <w:sz w:val="36"/>
-          <w:szCs w:val="20"/>
-        </w:rPr>
-      </w:pPr>
-      <w:r>
-        <w:rPr>
-          <w:rFonts w:ascii="Roboto" w:hAnsi="Roboto"/>
-          <w:noProof/>
-          <w:sz w:val="28"/>
-          <w:szCs w:val="20"/>
-          <w:lang w:eastAsia="fr-FR"/>
-        </w:rPr>
-        <mc:AlternateContent>
-          <mc:Choice Requires="wps">
-            <w:drawing>
-              <wp:anchor distT="0" distB="0" distL="114300" distR="114300" simplePos="0" relativeHeight="251665408" behindDoc="0" locked="0" layoutInCell="1" allowOverlap="1" wp14:anchorId="40AC7E61" wp14:editId="34792DB9">
-                <wp:simplePos x="0" y="0"/>
-                <wp:positionH relativeFrom="margin">
-                  <wp:align>left</wp:align>
-                </wp:positionH>
-                <wp:positionV relativeFrom="paragraph">
-                  <wp:posOffset>231983</wp:posOffset>
-                </wp:positionV>
-                <wp:extent cx="2620256" cy="768403"/>
-                <wp:effectExtent l="0" t="0" r="27940" b="12700"/>
-                <wp:wrapNone/>
-                <wp:docPr id="6" name="Rectangle à coins arrondis 6"/>
-                <wp:cNvGraphicFramePr/>
-                <a:graphic xmlns:a="http://schemas.openxmlformats.org/drawingml/2006/main">
-                  <a:graphicData uri="http://schemas.microsoft.com/office/word/2010/wordprocessingShape">
-                    <wps:wsp>
-                      <wps:cNvSpPr/>
-                      <wps:spPr>
-                        <a:xfrm>
-                          <a:off x="0" y="0"/>
-                          <a:ext cx="2620256" cy="768403"/>
-                        </a:xfrm>
-                        <a:prstGeom prst="roundRect">
-                          <a:avLst/>
-                        </a:prstGeom>
-                      </wps:spPr>
-                      <wps:style>
-                        <a:lnRef idx="2">
-                          <a:schemeClr val="accent1">
-                            <a:shade val="50000"/>
-                          </a:schemeClr>
-                        </a:lnRef>
-                        <a:fillRef idx="1">
-                          <a:schemeClr val="accent1"/>
-                        </a:fillRef>
-                        <a:effectRef idx="0">
-                          <a:schemeClr val="accent1"/>
-                        </a:effectRef>
-                        <a:fontRef idx="minor">
-                          <a:schemeClr val="lt1"/>
-                        </a:fontRef>
-                      </wps:style>
-                      <wps:bodyPr rot="0" spcFirstLastPara="0" vertOverflow="overflow" horzOverflow="overflow" vert="horz" wrap="square" lIns="91440" tIns="45720" rIns="91440" bIns="45720" numCol="1" spcCol="0" rtlCol="0" fromWordArt="0" anchor="ctr" anchorCtr="0" forceAA="0" compatLnSpc="1">
-                        <a:prstTxWarp prst="textNoShape">
-                          <a:avLst/>
-                        </a:prstTxWarp>
-                        <a:noAutofit/>
-                      </wps:bodyPr>
-                    </wps:wsp>
-                  </a:graphicData>
-                </a:graphic>
-              </wp:anchor>
-            </w:drawing>
-          </mc:Choice>
-          <mc:Fallback>
-            <w:pict>
-              <v:roundrect w14:anchorId="7804485B" id="Rectangle à coins arrondis 6" o:spid="_x0000_s1026" style="position:absolute;margin-left:0;margin-top:18.25pt;width:206.3pt;height:60.5pt;z-index:251665408;visibility:visible;mso-wrap-style:square;mso-wrap-distance-left:9pt;mso-wrap-distance-top:0;mso-wrap-distance-right:9pt;mso-wrap-distance-bottom:0;mso-position-horizontal:left;mso-position-horizontal-relative:margin;mso-position-vertical:absolute;mso-position-vertical-relative:text;v-text-anchor:middle" arcsize="10923f" o:gfxdata="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" fillcolor="#5b9bd5 [3204]" strokecolor="#1f4d78 [1604]" strokeweight="1pt">
-                <v:stroke joinstyle="miter"/>
-                <w10:wrap anchorx="margin"/>
-              </v:roundrect>
-            </w:pict>
-          </mc:Fallback>
-        </mc:AlternateContent>
-      </w:r>
-    </w:p>
-    <w:p>
-      <w:pPr>
-        <w:tabs>
-          <w:tab w:val="left" w:pos="5670"/>
-          <w:tab w:val="left" w:pos="7938"/>
-        </w:tabs>
-        <w:spacing w:after="0" w:line="240" w:lineRule="auto"/>
-        <w:jc w:val="both"/>
-        <w:rPr>
-          <w:rFonts w:ascii="Roboto" w:hAnsi="Roboto"/>
-          <w:b/>
-          <w:sz w:val="36"/>
-          <w:szCs w:val="20"/>
-        </w:rPr>
-      </w:pPr>
-      <w:r>
-        <w:rPr>
-          <w:rFonts w:ascii="Roboto" w:hAnsi="Roboto"/>
-          <w:b/>
-          <w:sz w:val="36"/>
-          <w:szCs w:val="20"/>
-        </w:rPr>
-        <w:tab/>
-        <w:t>CMJN :</w:t>
-      </w:r>
-      <w:r>
-        <w:rPr>
-          <w:rFonts w:ascii="Roboto" w:hAnsi="Roboto"/>
-          <w:b/>
-          <w:sz w:val="36"/>
-          <w:szCs w:val="20"/>
-        </w:rPr>
-        <w:tab/>
-      </w:r>
-    </w:p>
-    <w:p>
-      <w:pPr>
-        <w:tabs>
-          <w:tab w:val="left" w:pos="5670"/>
-          <w:tab w:val="left" w:pos="7938"/>
-        </w:tabs>
-        <w:spacing w:after="0" w:line="240" w:lineRule="auto"/>
-        <w:jc w:val="both"/>
-        <w:rPr>
-          <w:rFonts w:ascii="Roboto" w:hAnsi="Roboto"/>
-          <w:b/>
-          <w:sz w:val="36"/>
-          <w:szCs w:val="20"/>
-        </w:rPr>
-      </w:pPr>
-      <w:r>
-        <w:rPr>
-          <w:rFonts w:ascii="Roboto" w:hAnsi="Roboto"/>
-          <w:b/>
-          <w:sz w:val="36"/>
-          <w:szCs w:val="20"/>
-        </w:rPr>
-        <w:tab/>
-        <w:t>RVB :</w:t>
-      </w:r>
-      <w:r>
-        <w:rPr>
-          <w:rFonts w:ascii="Roboto" w:hAnsi="Roboto"/>
-          <w:b/>
-          <w:sz w:val="36"/>
-          <w:szCs w:val="20"/>
-        </w:rPr>
-        <w:tab/>
-      </w:r>
     </w:p>
     <w:p>
       <w:pPr>
@@ -2263,7 +2238,7 @@
         <w:sz w:val="36"/>
         <w:szCs w:val="20"/>
       </w:rPr>
-      <w:t>1</w:t>
+      <w:t>8</w:t>
     </w:r>
     <w:r>
       <w:rPr>
@@ -2384,6 +2359,7 @@
         </v:shapetype>
         <v:shape id="WordPictureWatermark479029751" o:spid="_x0000_s2050" type="#_x0000_t75" style="position:absolute;margin-left:0;margin-top:0;width:699.65pt;height:394.75pt;z-index:-251657216;mso-position-horizontal:center;mso-position-horizontal-relative:margin;mso-position-vertical:center;mso-position-vertical-relative:margin" o:allowincell="f">
           <v:imagedata r:id="rId1" o:title="fond" gain="19661f" blacklevel="22938f"/>
+          <w10:wrap anchorx="margin" anchory="margin"/>
         </v:shape>
       </w:pict>
     </w:r>
@@ -2440,6 +2416,7 @@
         </v:shapetype>
         <v:shape id="WordPictureWatermark479029752" o:spid="_x0000_s2051" type="#_x0000_t75" style="position:absolute;margin-left:0;margin-top:0;width:839.15pt;height:599.1pt;z-index:-251656192;mso-position-horizontal:center;mso-position-horizontal-relative:margin;mso-position-vertical:center;mso-position-vertical-relative:margin" o:allowincell="f">
           <v:imagedata r:id="rId1" o:title="fond" gain="19661f" blacklevel="22938f"/>
+          <w10:wrap anchorx="margin" anchory="margin"/>
         </v:shape>
       </w:pict>
     </w:r>
@@ -2524,6 +2501,7 @@
         </v:shapetype>
         <v:shape id="WordPictureWatermark479029750" o:spid="_x0000_s2049" type="#_x0000_t75" style="position:absolute;margin-left:0;margin-top:0;width:699.65pt;height:394.75pt;z-index:-251658240;mso-position-horizontal:center;mso-position-horizontal-relative:margin;mso-position-vertical:center;mso-position-vertical-relative:margin" o:allowincell="f">
           <v:imagedata r:id="rId1" o:title="fond" gain="19661f" blacklevel="22938f"/>
+          <w10:wrap anchorx="margin" anchory="margin"/>
         </v:shape>
       </w:pict>
     </w:r>
@@ -5507,7 +5485,7 @@
 </file>
 
 <file path=customXml/itemProps1.xml><?xml version="1.0" encoding="utf-8"?>
-<ds:datastoreItem xmlns:ds="http://schemas.openxmlformats.org/officeDocument/2006/customXml" ds:itemID="{F5A42CE0-282C-456D-99DD-4F934D38EE34}">
+<ds:datastoreItem xmlns:ds="http://schemas.openxmlformats.org/officeDocument/2006/customXml" ds:itemID="{4DCE9865-4E00-487E-A814-01C243FCCCCD}">
   <ds:schemaRefs>
     <ds:schemaRef ds:uri="http://schemas.openxmlformats.org/officeDocument/2006/bibliography"/>
   </ds:schemaRefs>

</xml_diff>